<commit_message>
delete testFile2 and modified testFile
</commit_message>
<xml_diff>
--- a/testFile.docx
+++ b/testFile.docx
@@ -12,47 +12,7 @@
         <w:rPr>
           <w:lang w:val="en-US"/>
         </w:rPr>
-        <w:t>Hello I’m here</w:t>
-      </w:r>
-    </w:p>
-    <w:p>
-      <w:pPr>
-        <w:rPr>
-          <w:lang w:val="en-US"/>
-        </w:rPr>
-      </w:pPr>
-      <w:r>
-        <w:rPr>
-          <w:lang w:val="en-US"/>
-        </w:rPr>
-        <w:t>Hello I’m still here</w:t>
-      </w:r>
-    </w:p>
-    <w:p>
-      <w:pPr>
-        <w:rPr>
-          <w:lang w:val="en-US"/>
-        </w:rPr>
-      </w:pPr>
-      <w:r>
-        <w:rPr>
-          <w:lang w:val="en-US"/>
-        </w:rPr>
-        <w:t xml:space="preserve">Hello I’m still </w:t>
-      </w:r>
-      <w:proofErr w:type="spellStart"/>
-      <w:r>
-        <w:rPr>
-          <w:lang w:val="en-US"/>
-        </w:rPr>
-        <w:t>still</w:t>
-      </w:r>
-      <w:proofErr w:type="spellEnd"/>
-      <w:r>
-        <w:rPr>
-          <w:lang w:val="en-US"/>
-        </w:rPr>
-        <w:t xml:space="preserve"> here</w:t>
+        <w:t>This file was modified</w:t>
       </w:r>
     </w:p>
     <w:sectPr>

</xml_diff>